<commit_message>
Rephrase headphone and earbuds in portable sound
</commit_message>
<xml_diff>
--- a/images/electronics/portable sound_&_vision/accessories/headphone, earbuds & accessories/headphones & earbuds/In-Ear Headphones/all In-Ear Headphones.docx
+++ b/images/electronics/portable sound_&_vision/accessories/headphone, earbuds & accessories/headphones & earbuds/In-Ear Headphones/all In-Ear Headphones.docx
@@ -82,25 +82,7 @@
                 <w:sz w:val="26"/>
                 <w:szCs w:val="26"/>
               </w:rPr>
-              <w:t xml:space="preserve"> </w:t>
-            </w:r>
-            <w:proofErr w:type="gramStart"/>
-            <w:r>
-              <w:rPr>
-                <w:rFonts w:ascii="Leelawadee" w:hAnsi="Leelawadee" w:cs="Leelawadee"/>
-                <w:sz w:val="26"/>
-                <w:szCs w:val="26"/>
-              </w:rPr>
-              <w:t>By</w:t>
-            </w:r>
-            <w:proofErr w:type="gramEnd"/>
-            <w:r>
-              <w:rPr>
-                <w:rFonts w:ascii="Leelawadee" w:hAnsi="Leelawadee" w:cs="Leelawadee"/>
-                <w:sz w:val="26"/>
-                <w:szCs w:val="26"/>
-              </w:rPr>
-              <w:t xml:space="preserve"> Anker R50i True Wireless Earbuds 10mm Drivers with Big Bass, Bluetooth 5.3, 30H Playtime, IPX5-Water Resistant, AI Clear Calls with 2 Mics, 22 Preset EQs via App, 18 Months Warranty</w:t>
+              <w:t xml:space="preserve"> by Anker R50i True Wireless Earbuds: Equipped with 10mm drivers for powerful bass, these earbuds offer Bluetooth 5.3 connectivity and an impressive 30 hours of playtime. They feature an IPX5 water-resistant rating, AI-enhanced calls with dual microphones, and access to 22 preset EQ settings via the app. Enjoy peace of mind with an 18-month warranty.</w:t>
             </w:r>
           </w:p>
           <w:p>
@@ -132,7 +114,7 @@
                 <w:szCs w:val="16"/>
               </w:rPr>
             </w:pPr>
-            <w:hyperlink r:id="rId5" w:history="1">
+            <w:hyperlink r:id="rId5" w:anchor="fromView=image_search_similar&amp;page=1&amp;position=0&amp;uuid=2a74c106-ad1d-4002-a1b7-7b7f62452416" w:history="1">
               <w:r>
                 <w:rPr>
                   <w:rStyle w:val="Hyperlink"/>
@@ -163,7 +145,7 @@
                 <w:szCs w:val="26"/>
               </w:rPr>
             </w:pPr>
-            <w:hyperlink r:id="rId6" w:history="1">
+            <w:hyperlink r:id="rId6" w:anchor="fromView=image_search_similar&amp;page=1&amp;position=3&amp;uuid=2a74c106-ad1d-4002-a1b7-7b7f62452416" w:history="1">
               <w:r>
                 <w:rPr>
                   <w:rStyle w:val="Hyperlink"/>
@@ -284,6 +266,32 @@
                 <w:sz w:val="26"/>
                 <w:szCs w:val="26"/>
               </w:rPr>
+              <w:t xml:space="preserve">Sensitivity: </w:t>
+            </w:r>
+            <w:r>
+              <w:rPr>
+                <w:rFonts w:ascii="Leelawadee" w:hAnsi="Leelawadee" w:cs="Leelawadee"/>
+                <w:sz w:val="26"/>
+                <w:szCs w:val="26"/>
+              </w:rPr>
+              <w:t>99 dB</w:t>
+            </w:r>
+          </w:p>
+          <w:p>
+            <w:pPr>
+              <w:spacing w:line="276" w:lineRule="auto"/>
+              <w:rPr>
+                <w:rFonts w:ascii="Leelawadee" w:hAnsi="Leelawadee" w:cs="Leelawadee"/>
+                <w:sz w:val="26"/>
+                <w:szCs w:val="26"/>
+              </w:rPr>
+            </w:pPr>
+            <w:r>
+              <w:rPr>
+                <w:rFonts w:ascii="Leelawadee" w:hAnsi="Leelawadee" w:cs="Leelawadee"/>
+                <w:sz w:val="26"/>
+                <w:szCs w:val="26"/>
+              </w:rPr>
               <w:t xml:space="preserve">Headphones Form Factor: </w:t>
             </w:r>
             <w:r>
@@ -336,32 +344,6 @@
                 <w:sz w:val="26"/>
                 <w:szCs w:val="26"/>
               </w:rPr>
-              <w:t xml:space="preserve">Sensitivity: </w:t>
-            </w:r>
-            <w:r>
-              <w:rPr>
-                <w:rFonts w:ascii="Leelawadee" w:hAnsi="Leelawadee" w:cs="Leelawadee"/>
-                <w:sz w:val="26"/>
-                <w:szCs w:val="26"/>
-              </w:rPr>
-              <w:t>99 dB</w:t>
-            </w:r>
-          </w:p>
-          <w:p>
-            <w:pPr>
-              <w:spacing w:line="276" w:lineRule="auto"/>
-              <w:rPr>
-                <w:rFonts w:ascii="Leelawadee" w:hAnsi="Leelawadee" w:cs="Leelawadee"/>
-                <w:sz w:val="26"/>
-                <w:szCs w:val="26"/>
-              </w:rPr>
-            </w:pPr>
-            <w:r>
-              <w:rPr>
-                <w:rFonts w:ascii="Leelawadee" w:hAnsi="Leelawadee" w:cs="Leelawadee"/>
-                <w:sz w:val="26"/>
-                <w:szCs w:val="26"/>
-              </w:rPr>
               <w:t xml:space="preserve">Model Name: </w:t>
             </w:r>
             <w:proofErr w:type="spellStart"/>
@@ -435,6 +417,32 @@
                 <w:szCs w:val="26"/>
               </w:rPr>
               <w:t>Wireless</w:t>
+            </w:r>
+          </w:p>
+          <w:p>
+            <w:pPr>
+              <w:spacing w:line="276" w:lineRule="auto"/>
+              <w:rPr>
+                <w:rFonts w:ascii="Leelawadee" w:hAnsi="Leelawadee" w:cs="Leelawadee"/>
+                <w:sz w:val="26"/>
+                <w:szCs w:val="26"/>
+              </w:rPr>
+            </w:pPr>
+            <w:r>
+              <w:rPr>
+                <w:rFonts w:ascii="Leelawadee" w:hAnsi="Leelawadee" w:cs="Leelawadee"/>
+                <w:sz w:val="26"/>
+                <w:szCs w:val="26"/>
+              </w:rPr>
+              <w:t xml:space="preserve">Special Features: </w:t>
+            </w:r>
+            <w:r>
+              <w:rPr>
+                <w:rFonts w:ascii="Leelawadee" w:hAnsi="Leelawadee" w:cs="Leelawadee"/>
+                <w:sz w:val="26"/>
+                <w:szCs w:val="26"/>
+              </w:rPr>
+              <w:t>Water-Resistant</w:t>
             </w:r>
           </w:p>
           <w:p>
@@ -470,33 +478,6 @@
               </w:rPr>
               <w:tab/>
               <w:t>Bluetooth</w:t>
-            </w:r>
-          </w:p>
-          <w:p>
-            <w:pPr>
-              <w:spacing w:line="276" w:lineRule="auto"/>
-              <w:jc w:val="both"/>
-              <w:rPr>
-                <w:rFonts w:ascii="Leelawadee" w:hAnsi="Leelawadee" w:cs="Leelawadee"/>
-                <w:sz w:val="26"/>
-                <w:szCs w:val="26"/>
-              </w:rPr>
-            </w:pPr>
-            <w:r>
-              <w:rPr>
-                <w:rFonts w:ascii="Leelawadee" w:hAnsi="Leelawadee" w:cs="Leelawadee"/>
-                <w:sz w:val="26"/>
-                <w:szCs w:val="26"/>
-              </w:rPr>
-              <w:t xml:space="preserve">Special Features: </w:t>
-            </w:r>
-            <w:r>
-              <w:rPr>
-                <w:rFonts w:ascii="Leelawadee" w:hAnsi="Leelawadee" w:cs="Leelawadee"/>
-                <w:sz w:val="26"/>
-                <w:szCs w:val="26"/>
-              </w:rPr>
-              <w:t>Water-Resistant</w:t>
             </w:r>
           </w:p>
         </w:tc>
@@ -597,26 +578,46 @@
                 <w:sz w:val="26"/>
                 <w:szCs w:val="26"/>
               </w:rPr>
-              <w:t xml:space="preserve"> is Anker’s audio brand, our signature sound is loved by 10 million+ people around the world.</w:t>
-            </w:r>
-          </w:p>
-          <w:p>
-            <w:pPr>
-              <w:spacing w:line="276" w:lineRule="auto"/>
-              <w:rPr>
-                <w:rFonts w:ascii="Leelawadee" w:hAnsi="Leelawadee" w:cs="Leelawadee"/>
-                <w:sz w:val="26"/>
-                <w:szCs w:val="26"/>
-              </w:rPr>
-            </w:pPr>
-            <w:r>
-              <w:rPr>
-                <w:rFonts w:ascii="Leelawadee" w:hAnsi="Leelawadee" w:cs="Leelawadee"/>
-                <w:sz w:val="26"/>
-                <w:szCs w:val="26"/>
-              </w:rPr>
-              <w:t>Hi-Res Certified Sound: The Hi-Res logo is a guarantee of exceptional audio quality, awarded to audio devices capable of producing a highly accurate representation of what the artist intended to be heard. Unlike ordinary headphones, Life Q10 delivers sound up to 40 kHz for the richest listening experience.</w:t>
-            </w:r>
+              <w:t>, Anker’s audio brand, has captivated over 10 million people worldwide with its signature sound.</w:t>
+            </w:r>
+          </w:p>
+          <w:p>
+            <w:pPr>
+              <w:spacing w:line="276" w:lineRule="auto"/>
+              <w:rPr>
+                <w:rFonts w:ascii="Leelawadee" w:hAnsi="Leelawadee" w:cs="Leelawadee"/>
+                <w:sz w:val="26"/>
+                <w:szCs w:val="26"/>
+              </w:rPr>
+            </w:pPr>
+          </w:p>
+          <w:p>
+            <w:pPr>
+              <w:spacing w:line="276" w:lineRule="auto"/>
+              <w:rPr>
+                <w:rFonts w:ascii="Leelawadee" w:hAnsi="Leelawadee" w:cs="Leelawadee"/>
+                <w:sz w:val="26"/>
+                <w:szCs w:val="26"/>
+              </w:rPr>
+            </w:pPr>
+            <w:r>
+              <w:rPr>
+                <w:rFonts w:ascii="Leelawadee" w:hAnsi="Leelawadee" w:cs="Leelawadee"/>
+                <w:sz w:val="26"/>
+                <w:szCs w:val="26"/>
+              </w:rPr>
+              <w:t>Hi-Res Certified Sound: The Hi-Res logo signifies exceptional audio quality, awarded to devices that accurately reproduce the artist's intended sound. Unlike typical headphones, the Life Q10 delivers audio up to 40 kHz for a richer listening experience.</w:t>
+            </w:r>
+          </w:p>
+          <w:p>
+            <w:pPr>
+              <w:spacing w:line="276" w:lineRule="auto"/>
+              <w:rPr>
+                <w:rFonts w:ascii="Leelawadee" w:hAnsi="Leelawadee" w:cs="Leelawadee"/>
+                <w:sz w:val="26"/>
+                <w:szCs w:val="26"/>
+              </w:rPr>
+            </w:pPr>
           </w:p>
           <w:p>
             <w:pPr>
@@ -643,7 +644,7 @@
                 <w:sz w:val="26"/>
                 <w:szCs w:val="26"/>
               </w:rPr>
-              <w:t xml:space="preserve">: Our exclusive </w:t>
+              <w:t xml:space="preserve">: Our proprietary </w:t>
             </w:r>
             <w:proofErr w:type="spellStart"/>
             <w:r>
@@ -661,7 +662,7 @@
                 <w:sz w:val="26"/>
                 <w:szCs w:val="26"/>
               </w:rPr>
-              <w:t xml:space="preserve"> technology analyzes your audio’s low frequencies in real-time and instantly increases the bass. Combined with oversized 40mm dynamic drivers, bass power is boosted up to 100%. A button on the right </w:t>
+              <w:t xml:space="preserve"> technology analyzes low frequencies in real-time, instantly enhancing the bass. Paired with oversized 40mm dynamic drivers, this feature boosts bass power by up to 100%. A dedicated button on the right </w:t>
             </w:r>
             <w:proofErr w:type="spellStart"/>
             <w:r>
@@ -679,7 +680,7 @@
                 <w:sz w:val="26"/>
                 <w:szCs w:val="26"/>
               </w:rPr>
-              <w:t xml:space="preserve"> of the wireless over ear headphones activates </w:t>
+              <w:t xml:space="preserve"> activates </w:t>
             </w:r>
             <w:proofErr w:type="spellStart"/>
             <w:r>
@@ -709,32 +710,44 @@
                 <w:szCs w:val="26"/>
               </w:rPr>
             </w:pPr>
-            <w:r>
-              <w:rPr>
-                <w:rFonts w:ascii="Leelawadee" w:hAnsi="Leelawadee" w:cs="Leelawadee"/>
-                <w:sz w:val="26"/>
-                <w:szCs w:val="26"/>
-              </w:rPr>
-              <w:t>60-Hour Playtime*: An advanced Bluetooth chip with reduced power draw combines with Anker’s world-renowned power technology to offer enormous playtime, even for wireless over ear headphones. Listen for 2 hours a day for an entire month.</w:t>
-            </w:r>
-          </w:p>
-          <w:p>
-            <w:pPr>
-              <w:spacing w:line="276" w:lineRule="auto"/>
-              <w:rPr>
-                <w:rFonts w:ascii="Leelawadee" w:hAnsi="Leelawadee" w:cs="Leelawadee"/>
-                <w:sz w:val="26"/>
-                <w:szCs w:val="26"/>
-              </w:rPr>
-            </w:pPr>
-            <w:r>
-              <w:rPr>
-                <w:rFonts w:ascii="Leelawadee" w:hAnsi="Leelawadee" w:cs="Leelawadee"/>
-                <w:sz w:val="26"/>
-                <w:szCs w:val="26"/>
-              </w:rPr>
-              <w:t xml:space="preserve">Fast-Charging: In a rush? Charge Life Q10 wireless over ear headphones for 5 minutes and listen for up to 5 hours. With a USB-C charging port for charging convenience and expanded </w:t>
-            </w:r>
+          </w:p>
+          <w:p>
+            <w:pPr>
+              <w:spacing w:line="276" w:lineRule="auto"/>
+              <w:rPr>
+                <w:rFonts w:ascii="Leelawadee" w:hAnsi="Leelawadee" w:cs="Leelawadee"/>
+                <w:sz w:val="26"/>
+                <w:szCs w:val="26"/>
+              </w:rPr>
+            </w:pPr>
+            <w:r>
+              <w:rPr>
+                <w:rFonts w:ascii="Leelawadee" w:hAnsi="Leelawadee" w:cs="Leelawadee"/>
+                <w:sz w:val="26"/>
+                <w:szCs w:val="26"/>
+              </w:rPr>
+              <w:t>60-Hour Playtime*: Thanks to an advanced Bluetooth chip with reduced power consumption and Anker’s renowned power technology, these wireless over-ear headphones provide impressive playtime. Enjoy 2 hours of listening each day for an entire month.</w:t>
+            </w:r>
+          </w:p>
+          <w:p>
+            <w:pPr>
+              <w:spacing w:line="276" w:lineRule="auto"/>
+              <w:rPr>
+                <w:rFonts w:ascii="Leelawadee" w:hAnsi="Leelawadee" w:cs="Leelawadee"/>
+                <w:sz w:val="26"/>
+                <w:szCs w:val="26"/>
+              </w:rPr>
+            </w:pPr>
+          </w:p>
+          <w:p>
+            <w:pPr>
+              <w:spacing w:line="276" w:lineRule="auto"/>
+              <w:rPr>
+                <w:rFonts w:ascii="Leelawadee" w:hAnsi="Leelawadee" w:cs="Leelawadee"/>
+                <w:sz w:val="26"/>
+                <w:szCs w:val="26"/>
+              </w:rPr>
+            </w:pPr>
             <w:r>
               <w:rPr>
                 <w:rFonts w:ascii="Leelawadee" w:hAnsi="Leelawadee" w:cs="Leelawadee"/>
@@ -742,7 +755,7 @@
                 <w:szCs w:val="26"/>
               </w:rPr>
               <w:lastRenderedPageBreak/>
-              <w:t>compatibility.</w:t>
+              <w:t>Fast-Charging: In a hurry? A quick 5-minute charge gives you up to 5 hours of listening time. The USB-C charging port offers convenience and compatibility.</w:t>
             </w:r>
           </w:p>
         </w:tc>
@@ -814,18 +827,8 @@
                 <w:sz w:val="26"/>
                 <w:szCs w:val="26"/>
               </w:rPr>
-              <w:t xml:space="preserve"> K20i by Anker, Semi-in-Ear Earbuds, Bluetooth Wireless, 36H Playtime, Fast Charge, Clear Sound, Comfortable Fit, ENC 2-Mic Clear Calls, Custom EQ, IPX5, Bluetooth 5.3, App Control (Black)</w:t>
-            </w:r>
-          </w:p>
-          <w:p>
-            <w:pPr>
-              <w:spacing w:line="276" w:lineRule="auto"/>
-              <w:rPr>
-                <w:rFonts w:ascii="Leelawadee" w:hAnsi="Leelawadee" w:cs="Leelawadee"/>
-                <w:sz w:val="26"/>
-                <w:szCs w:val="26"/>
-              </w:rPr>
-            </w:pPr>
+              <w:t xml:space="preserve"> K20i by Anker: Semi-in-ear Bluetooth wireless earbuds featuring 36 hours of playtime, fast charging, and clear sound. Designed for a comfortable fit, they include ENC with dual microphones for clear calls and a customizable EQ. With an IPX5 rating, Bluetooth 5.3, and app control, these earbuds are perfect for any lifestyle. (Color: Black)</w:t>
+            </w:r>
           </w:p>
           <w:p>
             <w:pPr>
@@ -846,7 +849,7 @@
                 <w:szCs w:val="16"/>
               </w:rPr>
             </w:pPr>
-            <w:hyperlink r:id="rId7" w:history="1">
+            <w:hyperlink r:id="rId7" w:anchor="fromView=image_search_similar&amp;page=1&amp;position=1&amp;uuid=dc2b6946-69bf-476c-bac3-cca5ac8dc511" w:history="1">
               <w:r>
                 <w:rPr>
                   <w:rStyle w:val="Hyperlink"/>
@@ -877,7 +880,7 @@
                 <w:szCs w:val="26"/>
               </w:rPr>
             </w:pPr>
-            <w:hyperlink r:id="rId8" w:history="1">
+            <w:hyperlink r:id="rId8" w:anchor="fromView=image_search_similar&amp;page=1&amp;position=2&amp;uuid=dc2b6946-69bf-476c-bac3-cca5ac8dc511" w:history="1">
               <w:r>
                 <w:rPr>
                   <w:rStyle w:val="Hyperlink"/>
@@ -974,6 +977,32 @@
                 <w:sz w:val="26"/>
                 <w:szCs w:val="26"/>
               </w:rPr>
+              <w:t xml:space="preserve">Headphones Form Factor: </w:t>
+            </w:r>
+            <w:r>
+              <w:rPr>
+                <w:rFonts w:ascii="Leelawadee" w:hAnsi="Leelawadee" w:cs="Leelawadee"/>
+                <w:sz w:val="26"/>
+                <w:szCs w:val="26"/>
+              </w:rPr>
+              <w:t>In Ear</w:t>
+            </w:r>
+          </w:p>
+          <w:p>
+            <w:pPr>
+              <w:spacing w:line="276" w:lineRule="auto"/>
+              <w:rPr>
+                <w:rFonts w:ascii="Leelawadee" w:hAnsi="Leelawadee" w:cs="Leelawadee"/>
+                <w:sz w:val="26"/>
+                <w:szCs w:val="26"/>
+              </w:rPr>
+            </w:pPr>
+            <w:r>
+              <w:rPr>
+                <w:rFonts w:ascii="Leelawadee" w:hAnsi="Leelawadee" w:cs="Leelawadee"/>
+                <w:sz w:val="26"/>
+                <w:szCs w:val="26"/>
+              </w:rPr>
               <w:t xml:space="preserve">Headphones Ear Placement: </w:t>
             </w:r>
             <w:r>
@@ -1000,32 +1029,6 @@
                 <w:sz w:val="26"/>
                 <w:szCs w:val="26"/>
               </w:rPr>
-              <w:t xml:space="preserve">Headphones Form Factor: </w:t>
-            </w:r>
-            <w:r>
-              <w:rPr>
-                <w:rFonts w:ascii="Leelawadee" w:hAnsi="Leelawadee" w:cs="Leelawadee"/>
-                <w:sz w:val="26"/>
-                <w:szCs w:val="26"/>
-              </w:rPr>
-              <w:t>In Ear</w:t>
-            </w:r>
-          </w:p>
-          <w:p>
-            <w:pPr>
-              <w:spacing w:line="276" w:lineRule="auto"/>
-              <w:rPr>
-                <w:rFonts w:ascii="Leelawadee" w:hAnsi="Leelawadee" w:cs="Leelawadee"/>
-                <w:sz w:val="26"/>
-                <w:szCs w:val="26"/>
-              </w:rPr>
-            </w:pPr>
-            <w:r>
-              <w:rPr>
-                <w:rFonts w:ascii="Leelawadee" w:hAnsi="Leelawadee" w:cs="Leelawadee"/>
-                <w:sz w:val="26"/>
-                <w:szCs w:val="26"/>
-              </w:rPr>
               <w:t xml:space="preserve">Impedance: </w:t>
             </w:r>
             <w:r>
@@ -1052,6 +1055,42 @@
                 <w:sz w:val="26"/>
                 <w:szCs w:val="26"/>
               </w:rPr>
+              <w:t xml:space="preserve">Model Name: </w:t>
+            </w:r>
+            <w:proofErr w:type="spellStart"/>
+            <w:r>
+              <w:rPr>
+                <w:rFonts w:ascii="Leelawadee" w:hAnsi="Leelawadee" w:cs="Leelawadee"/>
+                <w:sz w:val="26"/>
+                <w:szCs w:val="26"/>
+              </w:rPr>
+              <w:t>soundcore</w:t>
+            </w:r>
+            <w:proofErr w:type="spellEnd"/>
+            <w:r>
+              <w:rPr>
+                <w:rFonts w:ascii="Leelawadee" w:hAnsi="Leelawadee" w:cs="Leelawadee"/>
+                <w:sz w:val="26"/>
+                <w:szCs w:val="26"/>
+              </w:rPr>
+              <w:t xml:space="preserve"> K20i</w:t>
+            </w:r>
+          </w:p>
+          <w:p>
+            <w:pPr>
+              <w:spacing w:line="276" w:lineRule="auto"/>
+              <w:rPr>
+                <w:rFonts w:ascii="Leelawadee" w:hAnsi="Leelawadee" w:cs="Leelawadee"/>
+                <w:sz w:val="26"/>
+                <w:szCs w:val="26"/>
+              </w:rPr>
+            </w:pPr>
+            <w:r>
+              <w:rPr>
+                <w:rFonts w:ascii="Leelawadee" w:hAnsi="Leelawadee" w:cs="Leelawadee"/>
+                <w:sz w:val="26"/>
+                <w:szCs w:val="26"/>
+              </w:rPr>
               <w:t xml:space="preserve">Noise Control: </w:t>
             </w:r>
             <w:r>
@@ -1087,42 +1126,6 @@
                 <w:szCs w:val="26"/>
               </w:rPr>
               <w:t>3.5 mm Jack</w:t>
-            </w:r>
-          </w:p>
-          <w:p>
-            <w:pPr>
-              <w:spacing w:line="276" w:lineRule="auto"/>
-              <w:rPr>
-                <w:rFonts w:ascii="Leelawadee" w:hAnsi="Leelawadee" w:cs="Leelawadee"/>
-                <w:sz w:val="26"/>
-                <w:szCs w:val="26"/>
-              </w:rPr>
-            </w:pPr>
-            <w:r>
-              <w:rPr>
-                <w:rFonts w:ascii="Leelawadee" w:hAnsi="Leelawadee" w:cs="Leelawadee"/>
-                <w:sz w:val="26"/>
-                <w:szCs w:val="26"/>
-              </w:rPr>
-              <w:t xml:space="preserve">Model Name: </w:t>
-            </w:r>
-            <w:proofErr w:type="spellStart"/>
-            <w:r>
-              <w:rPr>
-                <w:rFonts w:ascii="Leelawadee" w:hAnsi="Leelawadee" w:cs="Leelawadee"/>
-                <w:sz w:val="26"/>
-                <w:szCs w:val="26"/>
-              </w:rPr>
-              <w:t>soundcore</w:t>
-            </w:r>
-            <w:proofErr w:type="spellEnd"/>
-            <w:r>
-              <w:rPr>
-                <w:rFonts w:ascii="Leelawadee" w:hAnsi="Leelawadee" w:cs="Leelawadee"/>
-                <w:sz w:val="26"/>
-                <w:szCs w:val="26"/>
-              </w:rPr>
-              <w:t xml:space="preserve"> K20i</w:t>
             </w:r>
           </w:p>
           <w:p>
@@ -1282,7 +1285,7 @@
                 <w:sz w:val="26"/>
                 <w:szCs w:val="26"/>
               </w:rPr>
-              <w:t xml:space="preserve">Extended Playtime: Enjoy up to 36 hours of music with </w:t>
+              <w:t xml:space="preserve">Extended Playtime: Experience up to 36 hours of music with the </w:t>
             </w:r>
             <w:proofErr w:type="spellStart"/>
             <w:r>
@@ -1300,25 +1303,25 @@
                 <w:sz w:val="26"/>
                 <w:szCs w:val="26"/>
               </w:rPr>
-              <w:t xml:space="preserve"> K20i. A quick 10-minute charge gifts you an additional 2 hours of playback, so you're always ready to dive into sound, anytime, anywhere.</w:t>
-            </w:r>
-          </w:p>
-          <w:p>
-            <w:pPr>
-              <w:spacing w:line="276" w:lineRule="auto"/>
-              <w:rPr>
-                <w:rFonts w:ascii="Leelawadee" w:hAnsi="Leelawadee" w:cs="Leelawadee"/>
-                <w:sz w:val="26"/>
-                <w:szCs w:val="26"/>
-              </w:rPr>
-            </w:pPr>
-            <w:r>
-              <w:rPr>
-                <w:rFonts w:ascii="Leelawadee" w:hAnsi="Leelawadee" w:cs="Leelawadee"/>
-                <w:sz w:val="26"/>
-                <w:szCs w:val="26"/>
-              </w:rPr>
-              <w:t xml:space="preserve">Clear Sound: </w:t>
+              <w:t xml:space="preserve"> K20i. A quick 10-minute charge provides an extra 2 hours of playback, ensuring you’re always ready to enjoy your favorite tunes, anytime, anywhere.</w:t>
+            </w:r>
+          </w:p>
+          <w:p>
+            <w:pPr>
+              <w:spacing w:line="276" w:lineRule="auto"/>
+              <w:rPr>
+                <w:rFonts w:ascii="Leelawadee" w:hAnsi="Leelawadee" w:cs="Leelawadee"/>
+                <w:sz w:val="26"/>
+                <w:szCs w:val="26"/>
+              </w:rPr>
+            </w:pPr>
+            <w:r>
+              <w:rPr>
+                <w:rFonts w:ascii="Leelawadee" w:hAnsi="Leelawadee" w:cs="Leelawadee"/>
+                <w:sz w:val="26"/>
+                <w:szCs w:val="26"/>
+              </w:rPr>
+              <w:t xml:space="preserve">Clear Sound: Designed with a 13mm dynamic driver and an innovative torus shape, the </w:t>
             </w:r>
             <w:proofErr w:type="spellStart"/>
             <w:r>
@@ -1336,7 +1339,7 @@
                 <w:sz w:val="26"/>
                 <w:szCs w:val="26"/>
               </w:rPr>
-              <w:t xml:space="preserve"> K20i earbuds are engineered with a 13mm dynamic driver and innovative torus design, coupled with </w:t>
+              <w:t xml:space="preserve"> K20i earbuds feature </w:t>
             </w:r>
             <w:proofErr w:type="spellStart"/>
             <w:r>
@@ -1354,43 +1357,43 @@
                 <w:sz w:val="26"/>
                 <w:szCs w:val="26"/>
               </w:rPr>
-              <w:t xml:space="preserve"> technology, ideal for podcasts.</w:t>
-            </w:r>
-          </w:p>
-          <w:p>
-            <w:pPr>
-              <w:spacing w:line="276" w:lineRule="auto"/>
-              <w:rPr>
-                <w:rFonts w:ascii="Leelawadee" w:hAnsi="Leelawadee" w:cs="Leelawadee"/>
-                <w:sz w:val="26"/>
-                <w:szCs w:val="26"/>
-              </w:rPr>
-            </w:pPr>
-            <w:r>
-              <w:rPr>
-                <w:rFonts w:ascii="Leelawadee" w:hAnsi="Leelawadee" w:cs="Leelawadee"/>
-                <w:sz w:val="26"/>
-                <w:szCs w:val="26"/>
-              </w:rPr>
-              <w:t>Semi-In-Ear Comfort: Crafted with a semi-in-ear design, and weighing a mere 3.3g, these Bluetooth wireless earbuds stay secure in your ears without the need for ear tips, offering a snug fit that feels light and comfortable all day long.</w:t>
-            </w:r>
-          </w:p>
-          <w:p>
-            <w:pPr>
-              <w:spacing w:line="276" w:lineRule="auto"/>
-              <w:rPr>
-                <w:rFonts w:ascii="Leelawadee" w:hAnsi="Leelawadee" w:cs="Leelawadee"/>
-                <w:sz w:val="26"/>
-                <w:szCs w:val="26"/>
-              </w:rPr>
-            </w:pPr>
-            <w:r>
-              <w:rPr>
-                <w:rFonts w:ascii="Leelawadee" w:hAnsi="Leelawadee" w:cs="Leelawadee"/>
-                <w:sz w:val="26"/>
-                <w:szCs w:val="26"/>
-              </w:rPr>
-              <w:t xml:space="preserve">Clear Call Quality: </w:t>
+              <w:t xml:space="preserve"> technology, making them perfect for podcasts and music alike.</w:t>
+            </w:r>
+          </w:p>
+          <w:p>
+            <w:pPr>
+              <w:spacing w:line="276" w:lineRule="auto"/>
+              <w:rPr>
+                <w:rFonts w:ascii="Leelawadee" w:hAnsi="Leelawadee" w:cs="Leelawadee"/>
+                <w:sz w:val="26"/>
+                <w:szCs w:val="26"/>
+              </w:rPr>
+            </w:pPr>
+            <w:r>
+              <w:rPr>
+                <w:rFonts w:ascii="Leelawadee" w:hAnsi="Leelawadee" w:cs="Leelawadee"/>
+                <w:sz w:val="26"/>
+                <w:szCs w:val="26"/>
+              </w:rPr>
+              <w:t>Semi-In-Ear Comfort: Weighing only 3.3g, these semi-in-ear Bluetooth earbuds provide a secure fit without the need for ear tips, ensuring comfort and stability throughout the day.</w:t>
+            </w:r>
+          </w:p>
+          <w:p>
+            <w:pPr>
+              <w:spacing w:line="276" w:lineRule="auto"/>
+              <w:rPr>
+                <w:rFonts w:ascii="Leelawadee" w:hAnsi="Leelawadee" w:cs="Leelawadee"/>
+                <w:sz w:val="26"/>
+                <w:szCs w:val="26"/>
+              </w:rPr>
+            </w:pPr>
+            <w:r>
+              <w:rPr>
+                <w:rFonts w:ascii="Leelawadee" w:hAnsi="Leelawadee" w:cs="Leelawadee"/>
+                <w:sz w:val="26"/>
+                <w:szCs w:val="26"/>
+              </w:rPr>
+              <w:t xml:space="preserve">Clear Call Quality: Equipped with AI-driven noise reduction technology, the </w:t>
             </w:r>
             <w:proofErr w:type="spellStart"/>
             <w:r>
@@ -1408,7 +1411,7 @@
                 <w:sz w:val="26"/>
                 <w:szCs w:val="26"/>
               </w:rPr>
-              <w:t xml:space="preserve"> K20i earbuds feature AI-powered noise reduction technology that precisely isolates your voice from background noise. With dual-mic ENC, maintain pristine call clarity even in bustling environments.</w:t>
+              <w:t xml:space="preserve"> K20i isolates your voice from background noise. The dual-mic ENC guarantees crystal-clear call quality, even in noisy environments.</w:t>
             </w:r>
           </w:p>
           <w:p>
@@ -1427,7 +1430,16 @@
                 <w:sz w:val="26"/>
                 <w:szCs w:val="26"/>
               </w:rPr>
-              <w:t>Personalized Sound: With 22 preset EQ settings and customizable EQ options via the app, these semi-in-ear wireless earbuds let you sculpt your sound to fit your personal taste.</w:t>
+              <w:t xml:space="preserve">Personalized Sound: With 22 preset EQ settings and customizable options through the app, these semi-in-ear wireless earbuds allow </w:t>
+            </w:r>
+            <w:r>
+              <w:rPr>
+                <w:rFonts w:ascii="Leelawadee" w:hAnsi="Leelawadee" w:cs="Leelawadee"/>
+                <w:sz w:val="26"/>
+                <w:szCs w:val="26"/>
+              </w:rPr>
+              <w:lastRenderedPageBreak/>
+              <w:t>you to tailor your sound to match your preferences perfectly.</w:t>
             </w:r>
           </w:p>
         </w:tc>
@@ -1490,25 +1502,7 @@
                 <w:sz w:val="26"/>
                 <w:szCs w:val="26"/>
               </w:rPr>
-              <w:t xml:space="preserve">SAMSUNG Galaxy Buds3, Silver, Wireless Bluetooth Earbuds with Adaptive EQ/ANC, Hi-Fi Sound, 360 Audio, </w:t>
-            </w:r>
-            <w:proofErr w:type="gramStart"/>
-            <w:r>
-              <w:rPr>
-                <w:rFonts w:ascii="Leelawadee" w:hAnsi="Leelawadee" w:cs="Leelawadee"/>
-                <w:sz w:val="26"/>
-                <w:szCs w:val="26"/>
-              </w:rPr>
-              <w:t>1 year</w:t>
-            </w:r>
-            <w:proofErr w:type="gramEnd"/>
-            <w:r>
-              <w:rPr>
-                <w:rFonts w:ascii="Leelawadee" w:hAnsi="Leelawadee" w:cs="Leelawadee"/>
-                <w:sz w:val="26"/>
-                <w:szCs w:val="26"/>
-              </w:rPr>
-              <w:t xml:space="preserve"> local warranty</w:t>
+              <w:t>SAMSUNG Galaxy Buds3 in silver, these wireless Bluetooth earbuds feature Adaptive EQ and Active Noise Cancellation (ANC), delivering Hi-Fi sound and 360 Audio. Comes with a 1-year local warranty.</w:t>
             </w:r>
           </w:p>
           <w:p>
@@ -1532,7 +1526,7 @@
                 <w:szCs w:val="16"/>
               </w:rPr>
             </w:pPr>
-            <w:hyperlink r:id="rId9" w:history="1">
+            <w:hyperlink r:id="rId9" w:anchor="fromView=image_search_similar&amp;page=1&amp;position=22&amp;uuid=04cc3d1e-d317-45b6-9c5e-85d4473ed3e2" w:history="1">
               <w:r>
                 <w:rPr>
                   <w:rStyle w:val="Hyperlink"/>
@@ -1565,7 +1559,7 @@
                 <w:szCs w:val="16"/>
               </w:rPr>
             </w:pPr>
-            <w:hyperlink r:id="rId10" w:history="1">
+            <w:hyperlink r:id="rId10" w:anchor="fromView=image_search_similar&amp;page=1&amp;position=12&amp;uuid=04cc3d1e-d317-45b6-9c5e-85d4473ed3e2" w:history="1">
               <w:r>
                 <w:rPr>
                   <w:rStyle w:val="Hyperlink"/>
@@ -1598,7 +1592,7 @@
                 <w:szCs w:val="16"/>
               </w:rPr>
             </w:pPr>
-            <w:hyperlink r:id="rId11" w:history="1">
+            <w:hyperlink r:id="rId11" w:anchor="fromView=serie&amp;position=13" w:history="1">
               <w:r>
                 <w:rPr>
                   <w:rStyle w:val="Hyperlink"/>
@@ -1617,8 +1611,6 @@
               </w:rPr>
               <w:t xml:space="preserve"> </w:t>
             </w:r>
-            <w:bookmarkStart w:id="0" w:name="_GoBack"/>
-            <w:bookmarkEnd w:id="0"/>
           </w:p>
         </w:tc>
         <w:tc>
@@ -1781,32 +1773,6 @@
                 <w:sz w:val="26"/>
                 <w:szCs w:val="26"/>
               </w:rPr>
-              <w:t xml:space="preserve">Model Name: </w:t>
-            </w:r>
-            <w:r>
-              <w:rPr>
-                <w:rFonts w:ascii="Leelawadee" w:hAnsi="Leelawadee" w:cs="Leelawadee"/>
-                <w:sz w:val="26"/>
-                <w:szCs w:val="26"/>
-              </w:rPr>
-              <w:t>Galaxy Buds 3</w:t>
-            </w:r>
-          </w:p>
-          <w:p>
-            <w:pPr>
-              <w:spacing w:line="276" w:lineRule="auto"/>
-              <w:rPr>
-                <w:rFonts w:ascii="Leelawadee" w:hAnsi="Leelawadee" w:cs="Leelawadee"/>
-                <w:sz w:val="26"/>
-                <w:szCs w:val="26"/>
-              </w:rPr>
-            </w:pPr>
-            <w:r>
-              <w:rPr>
-                <w:rFonts w:ascii="Leelawadee" w:hAnsi="Leelawadee" w:cs="Leelawadee"/>
-                <w:sz w:val="26"/>
-                <w:szCs w:val="26"/>
-              </w:rPr>
               <w:t>Connectivity Technology</w:t>
             </w:r>
             <w:r>
@@ -1844,6 +1810,32 @@
               </w:rPr>
               <w:tab/>
               <w:t>Bluetooth</w:t>
+            </w:r>
+          </w:p>
+          <w:p>
+            <w:pPr>
+              <w:spacing w:line="276" w:lineRule="auto"/>
+              <w:rPr>
+                <w:rFonts w:ascii="Leelawadee" w:hAnsi="Leelawadee" w:cs="Leelawadee"/>
+                <w:sz w:val="26"/>
+                <w:szCs w:val="26"/>
+              </w:rPr>
+            </w:pPr>
+            <w:r>
+              <w:rPr>
+                <w:rFonts w:ascii="Leelawadee" w:hAnsi="Leelawadee" w:cs="Leelawadee"/>
+                <w:sz w:val="26"/>
+                <w:szCs w:val="26"/>
+              </w:rPr>
+              <w:t xml:space="preserve">Model Name: </w:t>
+            </w:r>
+            <w:r>
+              <w:rPr>
+                <w:rFonts w:ascii="Leelawadee" w:hAnsi="Leelawadee" w:cs="Leelawadee"/>
+                <w:sz w:val="26"/>
+                <w:szCs w:val="26"/>
+              </w:rPr>
+              <w:t>Galaxy Buds 3</w:t>
             </w:r>
           </w:p>
           <w:p>
@@ -1985,62 +1977,64 @@
                 <w:sz w:val="26"/>
                 <w:szCs w:val="26"/>
               </w:rPr>
-              <w:t>Sound: Hear the intricate details through 24-bit, Hi-Fi audio.</w:t>
-            </w:r>
-          </w:p>
-          <w:p>
-            <w:pPr>
-              <w:spacing w:line="276" w:lineRule="auto"/>
-              <w:rPr>
-                <w:rFonts w:ascii="Leelawadee" w:hAnsi="Leelawadee" w:cs="Leelawadee"/>
-                <w:sz w:val="26"/>
-                <w:szCs w:val="26"/>
-              </w:rPr>
-            </w:pPr>
-            <w:r>
-              <w:rPr>
-                <w:rFonts w:ascii="Leelawadee" w:hAnsi="Leelawadee" w:cs="Leelawadee"/>
-                <w:sz w:val="26"/>
-                <w:szCs w:val="26"/>
-              </w:rPr>
-              <w:t>Design: Seek, blade-like design angled to seal in sound.</w:t>
-            </w:r>
-          </w:p>
-          <w:p>
-            <w:pPr>
-              <w:spacing w:line="276" w:lineRule="auto"/>
-              <w:rPr>
-                <w:rFonts w:ascii="Leelawadee" w:hAnsi="Leelawadee" w:cs="Leelawadee"/>
-                <w:sz w:val="26"/>
-                <w:szCs w:val="26"/>
-              </w:rPr>
-            </w:pPr>
-            <w:r>
-              <w:rPr>
-                <w:rFonts w:ascii="Leelawadee" w:hAnsi="Leelawadee" w:cs="Leelawadee"/>
-                <w:sz w:val="26"/>
-                <w:szCs w:val="26"/>
-              </w:rPr>
-              <w:t>Al: Break the language barrier with a personal Al translator in your ear.</w:t>
-            </w:r>
-          </w:p>
-          <w:p>
-            <w:pPr>
-              <w:spacing w:line="276" w:lineRule="auto"/>
-              <w:rPr>
-                <w:rFonts w:ascii="Leelawadee" w:hAnsi="Leelawadee" w:cs="Leelawadee"/>
-                <w:sz w:val="26"/>
-                <w:szCs w:val="26"/>
-              </w:rPr>
-            </w:pPr>
-            <w:r>
-              <w:rPr>
-                <w:rFonts w:ascii="Leelawadee" w:hAnsi="Leelawadee" w:cs="Leelawadee"/>
-                <w:sz w:val="26"/>
-                <w:szCs w:val="26"/>
-              </w:rPr>
-              <w:t>Adaptive EQ/ANC: Sound intelligently tailored to your ears.</w:t>
-            </w:r>
+              <w:t>Sound: Experience intricate details with 24-bit, Hi-Fi audio.</w:t>
+            </w:r>
+          </w:p>
+          <w:p>
+            <w:pPr>
+              <w:spacing w:line="276" w:lineRule="auto"/>
+              <w:rPr>
+                <w:rFonts w:ascii="Leelawadee" w:hAnsi="Leelawadee" w:cs="Leelawadee"/>
+                <w:sz w:val="26"/>
+                <w:szCs w:val="26"/>
+              </w:rPr>
+            </w:pPr>
+            <w:r>
+              <w:rPr>
+                <w:rFonts w:ascii="Leelawadee" w:hAnsi="Leelawadee" w:cs="Leelawadee"/>
+                <w:sz w:val="26"/>
+                <w:szCs w:val="26"/>
+              </w:rPr>
+              <w:t>Design: Features a sleek, blade-like design that effectively seals in sound.</w:t>
+            </w:r>
+          </w:p>
+          <w:p>
+            <w:pPr>
+              <w:spacing w:line="276" w:lineRule="auto"/>
+              <w:rPr>
+                <w:rFonts w:ascii="Leelawadee" w:hAnsi="Leelawadee" w:cs="Leelawadee"/>
+                <w:sz w:val="26"/>
+                <w:szCs w:val="26"/>
+              </w:rPr>
+            </w:pPr>
+            <w:r>
+              <w:rPr>
+                <w:rFonts w:ascii="Leelawadee" w:hAnsi="Leelawadee" w:cs="Leelawadee"/>
+                <w:sz w:val="26"/>
+                <w:szCs w:val="26"/>
+              </w:rPr>
+              <w:t>AI: Overcome language barriers with a personal AI translator in your ear.</w:t>
+            </w:r>
+          </w:p>
+          <w:p>
+            <w:pPr>
+              <w:spacing w:line="276" w:lineRule="auto"/>
+              <w:rPr>
+                <w:rFonts w:ascii="Leelawadee" w:hAnsi="Leelawadee" w:cs="Leelawadee"/>
+                <w:sz w:val="26"/>
+                <w:szCs w:val="26"/>
+              </w:rPr>
+            </w:pPr>
+            <w:r>
+              <w:rPr>
+                <w:rFonts w:ascii="Leelawadee" w:hAnsi="Leelawadee" w:cs="Leelawadee"/>
+                <w:sz w:val="26"/>
+                <w:szCs w:val="26"/>
+              </w:rPr>
+              <w:t>Adaptive EQ/ANC: Enjoy sound that is intelligently customized to your ears.</w:t>
+            </w:r>
+            <w:bookmarkStart w:id="0" w:name="_GoBack"/>
+            <w:bookmarkEnd w:id="0"/>
           </w:p>
         </w:tc>
       </w:tr>
@@ -2786,7 +2780,7 @@
 </file>
 
 <file path=customXml/itemProps1.xml><?xml version="1.0" encoding="utf-8"?>
-<ds:datastoreItem xmlns:ds="http://schemas.openxmlformats.org/officeDocument/2006/customXml" ds:itemID="{0B533071-120D-4474-9A9D-67C5280CD88D}">
+<ds:datastoreItem xmlns:ds="http://schemas.openxmlformats.org/officeDocument/2006/customXml" ds:itemID="{8011FD96-F8A7-4AD5-B10C-F7371FF6E879}">
   <ds:schemaRefs>
     <ds:schemaRef ds:uri="http://schemas.openxmlformats.org/officeDocument/2006/bibliography"/>
   </ds:schemaRefs>

</xml_diff>